<commit_message>
implemented button in robot
</commit_message>
<xml_diff>
--- a/docs/Robotersteuerung.docx
+++ b/docs/Robotersteuerung.docx
@@ -33,7 +33,7 @@
       <w:pPr>
         <w:pStyle w:val="berschrift1"/>
       </w:pPr>
-      <w:bookmarkStart w:id="0" w:name="_Toc13775201"/>
+      <w:bookmarkStart w:id="0" w:name="_Toc14125180"/>
       <w:r>
         <w:t>Einleitung</w:t>
       </w:r>
@@ -43,7 +43,7 @@
       <w:pPr>
         <w:pStyle w:val="berschrift2"/>
       </w:pPr>
-      <w:bookmarkStart w:id="1" w:name="_Toc13775202"/>
+      <w:bookmarkStart w:id="1" w:name="_Toc14125181"/>
       <w:r>
         <w:t>Projekt</w:t>
       </w:r>
@@ -156,7 +156,7 @@
       <w:pPr>
         <w:pStyle w:val="berschrift2"/>
       </w:pPr>
-      <w:bookmarkStart w:id="2" w:name="_Toc13775203"/>
+      <w:bookmarkStart w:id="2" w:name="_Toc14125182"/>
       <w:r>
         <w:t>Beispiel</w:t>
       </w:r>
@@ -262,10 +262,10 @@
                                   <v:path o:extrusionok="f" gradientshapeok="t" o:connecttype="rect"/>
                                   <o:lock v:ext="edit" aspectratio="t"/>
                                 </v:shapetype>
-                                <v:shape id="_x0000_i1026" type="#_x0000_t75" style="width:453.5pt;height:1in" o:ole="">
+                                <v:shape id="_x0000_i1026" type="#_x0000_t75" style="width:453.75pt;height:1in" o:ole="">
                                   <v:imagedata r:id="rId5" o:title=""/>
                                 </v:shape>
-                                <o:OLEObject Type="Embed" ProgID="Word.OpenDocumentText.12" ShapeID="_x0000_i1026" DrawAspect="Content" ObjectID="_1624411139" r:id="rId6"/>
+                                <o:OLEObject Type="Embed" ProgID="Word.OpenDocumentText.12" ShapeID="_x0000_i1026" DrawAspect="Content" ObjectID="_1624737973" r:id="rId6"/>
                               </w:object>
                             </w:r>
                           </w:p>
@@ -368,10 +368,10 @@
                     <w:p>
                       <w:r>
                         <w:object w:dxaOrig="9072" w:dyaOrig="1425" w14:anchorId="75996252">
-                          <v:shape id="_x0000_i1026" type="#_x0000_t75" style="width:453.5pt;height:1in" o:ole="">
+                          <v:shape id="_x0000_i1026" type="#_x0000_t75" style="width:453.75pt;height:1in" o:ole="">
                             <v:imagedata r:id="rId5" o:title=""/>
                           </v:shape>
-                          <o:OLEObject Type="Embed" ProgID="Word.OpenDocumentText.12" ShapeID="_x0000_i1026" DrawAspect="Content" ObjectID="_1624411139" r:id="rId7"/>
+                          <o:OLEObject Type="Embed" ProgID="Word.OpenDocumentText.12" ShapeID="_x0000_i1026" DrawAspect="Content" ObjectID="_1624737973" r:id="rId7"/>
                         </w:object>
                       </w:r>
                     </w:p>
@@ -508,7 +508,7 @@
         </w:drawing>
       </w:r>
     </w:p>
-    <w:bookmarkStart w:id="5" w:name="_Toc13775204" w:displacedByCustomXml="next"/>
+    <w:bookmarkStart w:id="5" w:name="_Toc14125183" w:displacedByCustomXml="next"/>
     <w:sdt>
       <w:sdtPr>
         <w:rPr>
@@ -543,7 +543,6 @@
             <w:rPr>
               <w:sz w:val="28"/>
               <w:szCs w:val="28"/>
-              <w:lang w:val="de-DE"/>
             </w:rPr>
             <w:t>Inhalt</w:t>
           </w:r>
@@ -570,7 +569,7 @@
           <w:r>
             <w:fldChar w:fldCharType="separate"/>
           </w:r>
-          <w:hyperlink w:anchor="_Toc13775201" w:history="1">
+          <w:hyperlink w:anchor="_Toc14125180" w:history="1">
             <w:r>
               <w:rPr>
                 <w:rStyle w:val="Hyperlink"/>
@@ -597,7 +596,7 @@
                 <w:noProof/>
                 <w:webHidden/>
               </w:rPr>
-              <w:instrText xml:space="preserve"> PAGEREF _Toc13775201 \h </w:instrText>
+              <w:instrText xml:space="preserve"> PAGEREF _Toc14125180 \h </w:instrText>
             </w:r>
             <w:r>
               <w:rPr>
@@ -640,7 +639,7 @@
               <w:lang w:eastAsia="de-CH"/>
             </w:rPr>
           </w:pPr>
-          <w:hyperlink w:anchor="_Toc13775202" w:history="1">
+          <w:hyperlink w:anchor="_Toc14125181" w:history="1">
             <w:r>
               <w:rPr>
                 <w:rStyle w:val="Hyperlink"/>
@@ -667,7 +666,7 @@
                 <w:noProof/>
                 <w:webHidden/>
               </w:rPr>
-              <w:instrText xml:space="preserve"> PAGEREF _Toc13775202 \h </w:instrText>
+              <w:instrText xml:space="preserve"> PAGEREF _Toc14125181 \h </w:instrText>
             </w:r>
             <w:r>
               <w:rPr>
@@ -710,7 +709,7 @@
               <w:lang w:eastAsia="de-CH"/>
             </w:rPr>
           </w:pPr>
-          <w:hyperlink w:anchor="_Toc13775203" w:history="1">
+          <w:hyperlink w:anchor="_Toc14125182" w:history="1">
             <w:r>
               <w:rPr>
                 <w:rStyle w:val="Hyperlink"/>
@@ -737,7 +736,7 @@
                 <w:noProof/>
                 <w:webHidden/>
               </w:rPr>
-              <w:instrText xml:space="preserve"> PAGEREF _Toc13775203 \h </w:instrText>
+              <w:instrText xml:space="preserve"> PAGEREF _Toc14125182 \h </w:instrText>
             </w:r>
             <w:r>
               <w:rPr>
@@ -780,12 +779,11 @@
               <w:lang w:eastAsia="de-CH"/>
             </w:rPr>
           </w:pPr>
-          <w:hyperlink w:anchor="_Toc13775204" w:history="1">
+          <w:hyperlink w:anchor="_Toc14125183" w:history="1">
             <w:r>
               <w:rPr>
                 <w:rStyle w:val="Hyperlink"/>
                 <w:noProof/>
-                <w:lang w:val="de-DE"/>
               </w:rPr>
               <w:t>Inhalt</w:t>
             </w:r>
@@ -808,7 +806,7 @@
                 <w:noProof/>
                 <w:webHidden/>
               </w:rPr>
-              <w:instrText xml:space="preserve"> PAGEREF _Toc13775204 \h </w:instrText>
+              <w:instrText xml:space="preserve"> PAGEREF _Toc14125183 \h </w:instrText>
             </w:r>
             <w:r>
               <w:rPr>
@@ -851,7 +849,7 @@
               <w:lang w:eastAsia="de-CH"/>
             </w:rPr>
           </w:pPr>
-          <w:hyperlink w:anchor="_Toc13775205" w:history="1">
+          <w:hyperlink w:anchor="_Toc14125184" w:history="1">
             <w:r>
               <w:rPr>
                 <w:rStyle w:val="Hyperlink"/>
@@ -878,7 +876,7 @@
                 <w:noProof/>
                 <w:webHidden/>
               </w:rPr>
-              <w:instrText xml:space="preserve"> PAGEREF _Toc13775205 \h </w:instrText>
+              <w:instrText xml:space="preserve"> PAGEREF _Toc14125184 \h </w:instrText>
             </w:r>
             <w:r>
               <w:rPr>
@@ -921,7 +919,7 @@
               <w:lang w:eastAsia="de-CH"/>
             </w:rPr>
           </w:pPr>
-          <w:hyperlink w:anchor="_Toc13775206" w:history="1">
+          <w:hyperlink w:anchor="_Toc14125185" w:history="1">
             <w:r>
               <w:rPr>
                 <w:rStyle w:val="Hyperlink"/>
@@ -948,7 +946,7 @@
                 <w:noProof/>
                 <w:webHidden/>
               </w:rPr>
-              <w:instrText xml:space="preserve"> PAGEREF _Toc13775206 \h </w:instrText>
+              <w:instrText xml:space="preserve"> PAGEREF _Toc14125185 \h </w:instrText>
             </w:r>
             <w:r>
               <w:rPr>
@@ -991,7 +989,7 @@
               <w:lang w:eastAsia="de-CH"/>
             </w:rPr>
           </w:pPr>
-          <w:hyperlink w:anchor="_Toc13775207" w:history="1">
+          <w:hyperlink w:anchor="_Toc14125186" w:history="1">
             <w:r>
               <w:rPr>
                 <w:rStyle w:val="Hyperlink"/>
@@ -1018,7 +1016,7 @@
                 <w:noProof/>
                 <w:webHidden/>
               </w:rPr>
-              <w:instrText xml:space="preserve"> PAGEREF _Toc13775207 \h </w:instrText>
+              <w:instrText xml:space="preserve"> PAGEREF _Toc14125186 \h </w:instrText>
             </w:r>
             <w:r>
               <w:rPr>
@@ -1061,7 +1059,7 @@
               <w:lang w:eastAsia="de-CH"/>
             </w:rPr>
           </w:pPr>
-          <w:hyperlink w:anchor="_Toc13775208" w:history="1">
+          <w:hyperlink w:anchor="_Toc14125187" w:history="1">
             <w:r>
               <w:rPr>
                 <w:rStyle w:val="Hyperlink"/>
@@ -1088,7 +1086,7 @@
                 <w:noProof/>
                 <w:webHidden/>
               </w:rPr>
-              <w:instrText xml:space="preserve"> PAGEREF _Toc13775208 \h </w:instrText>
+              <w:instrText xml:space="preserve"> PAGEREF _Toc14125187 \h </w:instrText>
             </w:r>
             <w:r>
               <w:rPr>
@@ -1131,7 +1129,7 @@
               <w:lang w:eastAsia="de-CH"/>
             </w:rPr>
           </w:pPr>
-          <w:hyperlink w:anchor="_Toc13775209" w:history="1">
+          <w:hyperlink w:anchor="_Toc14125188" w:history="1">
             <w:r>
               <w:rPr>
                 <w:rStyle w:val="Hyperlink"/>
@@ -1158,7 +1156,7 @@
                 <w:noProof/>
                 <w:webHidden/>
               </w:rPr>
-              <w:instrText xml:space="preserve"> PAGEREF _Toc13775209 \h </w:instrText>
+              <w:instrText xml:space="preserve"> PAGEREF _Toc14125188 \h </w:instrText>
             </w:r>
             <w:r>
               <w:rPr>
@@ -1201,7 +1199,7 @@
               <w:lang w:eastAsia="de-CH"/>
             </w:rPr>
           </w:pPr>
-          <w:hyperlink w:anchor="_Toc13775210" w:history="1">
+          <w:hyperlink w:anchor="_Toc14125189" w:history="1">
             <w:r>
               <w:rPr>
                 <w:rStyle w:val="Hyperlink"/>
@@ -1228,7 +1226,7 @@
                 <w:noProof/>
                 <w:webHidden/>
               </w:rPr>
-              <w:instrText xml:space="preserve"> PAGEREF _Toc13775210 \h </w:instrText>
+              <w:instrText xml:space="preserve"> PAGEREF _Toc14125189 \h </w:instrText>
             </w:r>
             <w:r>
               <w:rPr>
@@ -1271,7 +1269,7 @@
               <w:lang w:eastAsia="de-CH"/>
             </w:rPr>
           </w:pPr>
-          <w:hyperlink w:anchor="_Toc13775211" w:history="1">
+          <w:hyperlink w:anchor="_Toc14125190" w:history="1">
             <w:r>
               <w:rPr>
                 <w:rStyle w:val="Hyperlink"/>
@@ -1298,7 +1296,7 @@
                 <w:noProof/>
                 <w:webHidden/>
               </w:rPr>
-              <w:instrText xml:space="preserve"> PAGEREF _Toc13775211 \h </w:instrText>
+              <w:instrText xml:space="preserve"> PAGEREF _Toc14125190 \h </w:instrText>
             </w:r>
             <w:r>
               <w:rPr>
@@ -1341,7 +1339,7 @@
               <w:lang w:eastAsia="de-CH"/>
             </w:rPr>
           </w:pPr>
-          <w:hyperlink w:anchor="_Toc13775212" w:history="1">
+          <w:hyperlink w:anchor="_Toc14125191" w:history="1">
             <w:r>
               <w:rPr>
                 <w:rStyle w:val="Hyperlink"/>
@@ -1368,7 +1366,7 @@
                 <w:noProof/>
                 <w:webHidden/>
               </w:rPr>
-              <w:instrText xml:space="preserve"> PAGEREF _Toc13775212 \h </w:instrText>
+              <w:instrText xml:space="preserve"> PAGEREF _Toc14125191 \h </w:instrText>
             </w:r>
             <w:r>
               <w:rPr>
@@ -1411,7 +1409,7 @@
               <w:lang w:eastAsia="de-CH"/>
             </w:rPr>
           </w:pPr>
-          <w:hyperlink w:anchor="_Toc13775213" w:history="1">
+          <w:hyperlink w:anchor="_Toc14125192" w:history="1">
             <w:r>
               <w:rPr>
                 <w:rStyle w:val="Hyperlink"/>
@@ -1438,7 +1436,7 @@
                 <w:noProof/>
                 <w:webHidden/>
               </w:rPr>
-              <w:instrText xml:space="preserve"> PAGEREF _Toc13775213 \h </w:instrText>
+              <w:instrText xml:space="preserve"> PAGEREF _Toc14125192 \h </w:instrText>
             </w:r>
             <w:r>
               <w:rPr>
@@ -1481,7 +1479,7 @@
               <w:lang w:eastAsia="de-CH"/>
             </w:rPr>
           </w:pPr>
-          <w:hyperlink w:anchor="_Toc13775214" w:history="1">
+          <w:hyperlink w:anchor="_Toc14125193" w:history="1">
             <w:r>
               <w:rPr>
                 <w:rStyle w:val="Hyperlink"/>
@@ -1508,7 +1506,7 @@
                 <w:noProof/>
                 <w:webHidden/>
               </w:rPr>
-              <w:instrText xml:space="preserve"> PAGEREF _Toc13775214 \h </w:instrText>
+              <w:instrText xml:space="preserve"> PAGEREF _Toc14125193 \h </w:instrText>
             </w:r>
             <w:r>
               <w:rPr>
@@ -1551,7 +1549,7 @@
               <w:lang w:eastAsia="de-CH"/>
             </w:rPr>
           </w:pPr>
-          <w:hyperlink w:anchor="_Toc13775215" w:history="1">
+          <w:hyperlink w:anchor="_Toc14125194" w:history="1">
             <w:r>
               <w:rPr>
                 <w:rStyle w:val="Hyperlink"/>
@@ -1578,7 +1576,7 @@
                 <w:noProof/>
                 <w:webHidden/>
               </w:rPr>
-              <w:instrText xml:space="preserve"> PAGEREF _Toc13775215 \h </w:instrText>
+              <w:instrText xml:space="preserve"> PAGEREF _Toc14125194 \h </w:instrText>
             </w:r>
             <w:r>
               <w:rPr>
@@ -1621,7 +1619,7 @@
               <w:lang w:eastAsia="de-CH"/>
             </w:rPr>
           </w:pPr>
-          <w:hyperlink w:anchor="_Toc13775216" w:history="1">
+          <w:hyperlink w:anchor="_Toc14125195" w:history="1">
             <w:r>
               <w:rPr>
                 <w:rStyle w:val="Hyperlink"/>
@@ -1648,7 +1646,7 @@
                 <w:noProof/>
                 <w:webHidden/>
               </w:rPr>
-              <w:instrText xml:space="preserve"> PAGEREF _Toc13775216 \h </w:instrText>
+              <w:instrText xml:space="preserve"> PAGEREF _Toc14125195 \h </w:instrText>
             </w:r>
             <w:r>
               <w:rPr>
@@ -1691,7 +1689,7 @@
               <w:lang w:eastAsia="de-CH"/>
             </w:rPr>
           </w:pPr>
-          <w:hyperlink w:anchor="_Toc13775217" w:history="1">
+          <w:hyperlink w:anchor="_Toc14125196" w:history="1">
             <w:r>
               <w:rPr>
                 <w:rStyle w:val="Hyperlink"/>
@@ -1718,7 +1716,7 @@
                 <w:noProof/>
                 <w:webHidden/>
               </w:rPr>
-              <w:instrText xml:space="preserve"> PAGEREF _Toc13775217 \h </w:instrText>
+              <w:instrText xml:space="preserve"> PAGEREF _Toc14125196 \h </w:instrText>
             </w:r>
             <w:r>
               <w:rPr>
@@ -1761,7 +1759,7 @@
               <w:lang w:eastAsia="de-CH"/>
             </w:rPr>
           </w:pPr>
-          <w:hyperlink w:anchor="_Toc13775218" w:history="1">
+          <w:hyperlink w:anchor="_Toc14125197" w:history="1">
             <w:r>
               <w:rPr>
                 <w:rStyle w:val="Hyperlink"/>
@@ -1788,77 +1786,7 @@
                 <w:noProof/>
                 <w:webHidden/>
               </w:rPr>
-              <w:instrText xml:space="preserve"> PAGEREF _Toc13775218 \h </w:instrText>
-            </w:r>
-            <w:r>
-              <w:rPr>
-                <w:noProof/>
-                <w:webHidden/>
-              </w:rPr>
-            </w:r>
-            <w:r>
-              <w:rPr>
-                <w:noProof/>
-                <w:webHidden/>
-              </w:rPr>
-              <w:fldChar w:fldCharType="separate"/>
-            </w:r>
-            <w:r>
-              <w:rPr>
-                <w:noProof/>
-                <w:webHidden/>
-              </w:rPr>
-              <w:t>4</w:t>
-            </w:r>
-            <w:r>
-              <w:rPr>
-                <w:noProof/>
-                <w:webHidden/>
-              </w:rPr>
-              <w:fldChar w:fldCharType="end"/>
-            </w:r>
-          </w:hyperlink>
-        </w:p>
-        <w:p>
-          <w:pPr>
-            <w:pStyle w:val="Verzeichnis2"/>
-            <w:tabs>
-              <w:tab w:val="right" w:leader="dot" w:pos="9062"/>
-            </w:tabs>
-            <w:rPr>
-              <w:rFonts w:eastAsiaTheme="minorEastAsia"/>
-              <w:noProof/>
-              <w:lang w:eastAsia="de-CH"/>
-            </w:rPr>
-          </w:pPr>
-          <w:hyperlink w:anchor="_Toc13775219" w:history="1">
-            <w:r>
-              <w:rPr>
-                <w:rStyle w:val="Hyperlink"/>
-                <w:noProof/>
-              </w:rPr>
-              <w:t>Text</w:t>
-            </w:r>
-            <w:r>
-              <w:rPr>
-                <w:noProof/>
-                <w:webHidden/>
-              </w:rPr>
-              <w:tab/>
-            </w:r>
-            <w:r>
-              <w:rPr>
-                <w:noProof/>
-                <w:webHidden/>
-              </w:rPr>
-              <w:fldChar w:fldCharType="begin"/>
-            </w:r>
-            <w:r>
-              <w:rPr>
-                <w:noProof/>
-                <w:webHidden/>
-              </w:rPr>
-              <w:instrText xml:space="preserve"> PAGEREF _Toc13775219 \h </w:instrText>
+              <w:instrText xml:space="preserve"> PAGEREF _Toc14125197 \h </w:instrText>
             </w:r>
             <w:r>
               <w:rPr>
@@ -1901,7 +1829,7 @@
               <w:lang w:eastAsia="de-CH"/>
             </w:rPr>
           </w:pPr>
-          <w:hyperlink w:anchor="_Toc13775220" w:history="1">
+          <w:hyperlink w:anchor="_Toc14125198" w:history="1">
             <w:r>
               <w:rPr>
                 <w:rStyle w:val="Hyperlink"/>
@@ -1928,77 +1856,7 @@
                 <w:noProof/>
                 <w:webHidden/>
               </w:rPr>
-              <w:instrText xml:space="preserve"> PAGEREF _Toc13775220 \h </w:instrText>
-            </w:r>
-            <w:r>
-              <w:rPr>
-                <w:noProof/>
-                <w:webHidden/>
-              </w:rPr>
-            </w:r>
-            <w:r>
-              <w:rPr>
-                <w:noProof/>
-                <w:webHidden/>
-              </w:rPr>
-              <w:fldChar w:fldCharType="separate"/>
-            </w:r>
-            <w:r>
-              <w:rPr>
-                <w:noProof/>
-                <w:webHidden/>
-              </w:rPr>
-              <w:t>4</w:t>
-            </w:r>
-            <w:r>
-              <w:rPr>
-                <w:noProof/>
-                <w:webHidden/>
-              </w:rPr>
-              <w:fldChar w:fldCharType="end"/>
-            </w:r>
-          </w:hyperlink>
-        </w:p>
-        <w:p>
-          <w:pPr>
-            <w:pStyle w:val="Verzeichnis2"/>
-            <w:tabs>
-              <w:tab w:val="right" w:leader="dot" w:pos="9062"/>
-            </w:tabs>
-            <w:rPr>
-              <w:rFonts w:eastAsiaTheme="minorEastAsia"/>
-              <w:noProof/>
-              <w:lang w:eastAsia="de-CH"/>
-            </w:rPr>
-          </w:pPr>
-          <w:hyperlink w:anchor="_Toc13775221" w:history="1">
-            <w:r>
-              <w:rPr>
-                <w:rStyle w:val="Hyperlink"/>
-                <w:noProof/>
-              </w:rPr>
-              <w:t>Beep</w:t>
-            </w:r>
-            <w:r>
-              <w:rPr>
-                <w:noProof/>
-                <w:webHidden/>
-              </w:rPr>
-              <w:tab/>
-            </w:r>
-            <w:r>
-              <w:rPr>
-                <w:noProof/>
-                <w:webHidden/>
-              </w:rPr>
-              <w:fldChar w:fldCharType="begin"/>
-            </w:r>
-            <w:r>
-              <w:rPr>
-                <w:noProof/>
-                <w:webHidden/>
-              </w:rPr>
-              <w:instrText xml:space="preserve"> PAGEREF _Toc13775221 \h </w:instrText>
+              <w:instrText xml:space="preserve"> PAGEREF _Toc14125198 \h </w:instrText>
             </w:r>
             <w:r>
               <w:rPr>
@@ -2041,7 +1899,7 @@
               <w:lang w:eastAsia="de-CH"/>
             </w:rPr>
           </w:pPr>
-          <w:hyperlink w:anchor="_Toc13775222" w:history="1">
+          <w:hyperlink w:anchor="_Toc14125199" w:history="1">
             <w:r>
               <w:rPr>
                 <w:rStyle w:val="Hyperlink"/>
@@ -2068,7 +1926,7 @@
                 <w:noProof/>
                 <w:webHidden/>
               </w:rPr>
-              <w:instrText xml:space="preserve"> PAGEREF _Toc13775222 \h </w:instrText>
+              <w:instrText xml:space="preserve"> PAGEREF _Toc14125199 \h </w:instrText>
             </w:r>
             <w:r>
               <w:rPr>
@@ -2111,7 +1969,7 @@
               <w:lang w:eastAsia="de-CH"/>
             </w:rPr>
           </w:pPr>
-          <w:hyperlink w:anchor="_Toc13775223" w:history="1">
+          <w:hyperlink w:anchor="_Toc14125200" w:history="1">
             <w:r>
               <w:rPr>
                 <w:rStyle w:val="Hyperlink"/>
@@ -2138,7 +1996,7 @@
                 <w:noProof/>
                 <w:webHidden/>
               </w:rPr>
-              <w:instrText xml:space="preserve"> PAGEREF _Toc13775223 \h </w:instrText>
+              <w:instrText xml:space="preserve"> PAGEREF _Toc14125200 \h </w:instrText>
             </w:r>
             <w:r>
               <w:rPr>
@@ -2181,7 +2039,7 @@
               <w:lang w:eastAsia="de-CH"/>
             </w:rPr>
           </w:pPr>
-          <w:hyperlink w:anchor="_Toc13775224" w:history="1">
+          <w:hyperlink w:anchor="_Toc14125201" w:history="1">
             <w:r>
               <w:rPr>
                 <w:rStyle w:val="Hyperlink"/>
@@ -2208,7 +2066,7 @@
                 <w:noProof/>
                 <w:webHidden/>
               </w:rPr>
-              <w:instrText xml:space="preserve"> PAGEREF _Toc13775224 \h </w:instrText>
+              <w:instrText xml:space="preserve"> PAGEREF _Toc14125201 \h </w:instrText>
             </w:r>
             <w:r>
               <w:rPr>
@@ -2251,7 +2109,7 @@
               <w:lang w:eastAsia="de-CH"/>
             </w:rPr>
           </w:pPr>
-          <w:hyperlink w:anchor="_Toc13775225" w:history="1">
+          <w:hyperlink w:anchor="_Toc14125202" w:history="1">
             <w:r>
               <w:rPr>
                 <w:rStyle w:val="Hyperlink"/>
@@ -2278,7 +2136,77 @@
                 <w:noProof/>
                 <w:webHidden/>
               </w:rPr>
-              <w:instrText xml:space="preserve"> PAGEREF _Toc13775225 \h </w:instrText>
+              <w:instrText xml:space="preserve"> PAGEREF _Toc14125202 \h </w:instrText>
+            </w:r>
+            <w:r>
+              <w:rPr>
+                <w:noProof/>
+                <w:webHidden/>
+              </w:rPr>
+            </w:r>
+            <w:r>
+              <w:rPr>
+                <w:noProof/>
+                <w:webHidden/>
+              </w:rPr>
+              <w:fldChar w:fldCharType="separate"/>
+            </w:r>
+            <w:r>
+              <w:rPr>
+                <w:noProof/>
+                <w:webHidden/>
+              </w:rPr>
+              <w:t>4</w:t>
+            </w:r>
+            <w:r>
+              <w:rPr>
+                <w:noProof/>
+                <w:webHidden/>
+              </w:rPr>
+              <w:fldChar w:fldCharType="end"/>
+            </w:r>
+          </w:hyperlink>
+        </w:p>
+        <w:p>
+          <w:pPr>
+            <w:pStyle w:val="Verzeichnis3"/>
+            <w:tabs>
+              <w:tab w:val="right" w:leader="dot" w:pos="9062"/>
+            </w:tabs>
+            <w:rPr>
+              <w:rFonts w:eastAsiaTheme="minorEastAsia"/>
+              <w:noProof/>
+              <w:lang w:eastAsia="de-CH"/>
+            </w:rPr>
+          </w:pPr>
+          <w:hyperlink w:anchor="_Toc14125203" w:history="1">
+            <w:r>
+              <w:rPr>
+                <w:rStyle w:val="Hyperlink"/>
+                <w:noProof/>
+              </w:rPr>
+              <w:t>Knopfdruck(Funktion, Parameter)</w:t>
+            </w:r>
+            <w:r>
+              <w:rPr>
+                <w:noProof/>
+                <w:webHidden/>
+              </w:rPr>
+              <w:tab/>
+            </w:r>
+            <w:r>
+              <w:rPr>
+                <w:noProof/>
+                <w:webHidden/>
+              </w:rPr>
+              <w:fldChar w:fldCharType="begin"/>
+            </w:r>
+            <w:r>
+              <w:rPr>
+                <w:noProof/>
+                <w:webHidden/>
+              </w:rPr>
+              <w:instrText xml:space="preserve"> PAGEREF _Toc14125203 \h </w:instrText>
             </w:r>
             <w:r>
               <w:rPr>
@@ -2321,7 +2249,7 @@
               <w:lang w:eastAsia="de-CH"/>
             </w:rPr>
           </w:pPr>
-          <w:hyperlink w:anchor="_Toc13775226" w:history="1">
+          <w:hyperlink w:anchor="_Toc14125204" w:history="1">
             <w:r>
               <w:rPr>
                 <w:rStyle w:val="Hyperlink"/>
@@ -2348,7 +2276,7 @@
                 <w:noProof/>
                 <w:webHidden/>
               </w:rPr>
-              <w:instrText xml:space="preserve"> PAGEREF _Toc13775226 \h </w:instrText>
+              <w:instrText xml:space="preserve"> PAGEREF _Toc14125204 \h </w:instrText>
             </w:r>
             <w:r>
               <w:rPr>
@@ -2391,7 +2319,7 @@
               <w:lang w:eastAsia="de-CH"/>
             </w:rPr>
           </w:pPr>
-          <w:hyperlink w:anchor="_Toc13775227" w:history="1">
+          <w:hyperlink w:anchor="_Toc14125205" w:history="1">
             <w:r>
               <w:rPr>
                 <w:rStyle w:val="Hyperlink"/>
@@ -2418,7 +2346,7 @@
                 <w:noProof/>
                 <w:webHidden/>
               </w:rPr>
-              <w:instrText xml:space="preserve"> PAGEREF _Toc13775227 \h </w:instrText>
+              <w:instrText xml:space="preserve"> PAGEREF _Toc14125205 \h </w:instrText>
             </w:r>
             <w:r>
               <w:rPr>
@@ -2438,7 +2366,7 @@
                 <w:noProof/>
                 <w:webHidden/>
               </w:rPr>
-              <w:t>4</w:t>
+              <w:t>5</w:t>
             </w:r>
             <w:r>
               <w:rPr>
@@ -2461,7 +2389,7 @@
               <w:lang w:eastAsia="de-CH"/>
             </w:rPr>
           </w:pPr>
-          <w:hyperlink w:anchor="_Toc13775228" w:history="1">
+          <w:hyperlink w:anchor="_Toc14125206" w:history="1">
             <w:r>
               <w:rPr>
                 <w:rStyle w:val="Hyperlink"/>
@@ -2488,7 +2416,7 @@
                 <w:noProof/>
                 <w:webHidden/>
               </w:rPr>
-              <w:instrText xml:space="preserve"> PAGEREF _Toc13775228 \h </w:instrText>
+              <w:instrText xml:space="preserve"> PAGEREF _Toc14125206 \h </w:instrText>
             </w:r>
             <w:r>
               <w:rPr>
@@ -2508,7 +2436,7 @@
                 <w:noProof/>
                 <w:webHidden/>
               </w:rPr>
-              <w:t>4</w:t>
+              <w:t>5</w:t>
             </w:r>
             <w:r>
               <w:rPr>
@@ -2531,7 +2459,7 @@
               <w:lang w:eastAsia="de-CH"/>
             </w:rPr>
           </w:pPr>
-          <w:hyperlink w:anchor="_Toc13775229" w:history="1">
+          <w:hyperlink w:anchor="_Toc14125207" w:history="1">
             <w:r>
               <w:rPr>
                 <w:rStyle w:val="Hyperlink"/>
@@ -2558,7 +2486,7 @@
                 <w:noProof/>
                 <w:webHidden/>
               </w:rPr>
-              <w:instrText xml:space="preserve"> PAGEREF _Toc13775229 \h </w:instrText>
+              <w:instrText xml:space="preserve"> PAGEREF _Toc14125207 \h </w:instrText>
             </w:r>
             <w:r>
               <w:rPr>
@@ -2578,7 +2506,7 @@
                 <w:noProof/>
                 <w:webHidden/>
               </w:rPr>
-              <w:t>4</w:t>
+              <w:t>5</w:t>
             </w:r>
             <w:r>
               <w:rPr>
@@ -2601,7 +2529,7 @@
               <w:lang w:eastAsia="de-CH"/>
             </w:rPr>
           </w:pPr>
-          <w:hyperlink w:anchor="_Toc13775230" w:history="1">
+          <w:hyperlink w:anchor="_Toc14125208" w:history="1">
             <w:r>
               <w:rPr>
                 <w:rStyle w:val="Hyperlink"/>
@@ -2628,7 +2556,7 @@
                 <w:noProof/>
                 <w:webHidden/>
               </w:rPr>
-              <w:instrText xml:space="preserve"> PAGEREF _Toc13775230 \h </w:instrText>
+              <w:instrText xml:space="preserve"> PAGEREF _Toc14125208 \h </w:instrText>
             </w:r>
             <w:r>
               <w:rPr>
@@ -2648,7 +2576,7 @@
                 <w:noProof/>
                 <w:webHidden/>
               </w:rPr>
-              <w:t>4</w:t>
+              <w:t>5</w:t>
             </w:r>
             <w:r>
               <w:rPr>
@@ -2671,7 +2599,7 @@
               <w:lang w:eastAsia="de-CH"/>
             </w:rPr>
           </w:pPr>
-          <w:hyperlink w:anchor="_Toc13775231" w:history="1">
+          <w:hyperlink w:anchor="_Toc14125209" w:history="1">
             <w:r>
               <w:rPr>
                 <w:rStyle w:val="Hyperlink"/>
@@ -2698,7 +2626,7 @@
                 <w:noProof/>
                 <w:webHidden/>
               </w:rPr>
-              <w:instrText xml:space="preserve"> PAGEREF _Toc13775231 \h </w:instrText>
+              <w:instrText xml:space="preserve"> PAGEREF _Toc14125209 \h </w:instrText>
             </w:r>
             <w:r>
               <w:rPr>
@@ -2741,7 +2669,7 @@
               <w:lang w:eastAsia="de-CH"/>
             </w:rPr>
           </w:pPr>
-          <w:hyperlink w:anchor="_Toc13775232" w:history="1">
+          <w:hyperlink w:anchor="_Toc14125210" w:history="1">
             <w:r>
               <w:rPr>
                 <w:rStyle w:val="Hyperlink"/>
@@ -2768,7 +2696,7 @@
                 <w:noProof/>
                 <w:webHidden/>
               </w:rPr>
-              <w:instrText xml:space="preserve"> PAGEREF _Toc13775232 \h </w:instrText>
+              <w:instrText xml:space="preserve"> PAGEREF _Toc14125210 \h </w:instrText>
             </w:r>
             <w:r>
               <w:rPr>
@@ -2811,7 +2739,7 @@
               <w:lang w:eastAsia="de-CH"/>
             </w:rPr>
           </w:pPr>
-          <w:hyperlink w:anchor="_Toc13775233" w:history="1">
+          <w:hyperlink w:anchor="_Toc14125211" w:history="1">
             <w:r>
               <w:rPr>
                 <w:rStyle w:val="Hyperlink"/>
@@ -2838,7 +2766,7 @@
                 <w:noProof/>
                 <w:webHidden/>
               </w:rPr>
-              <w:instrText xml:space="preserve"> PAGEREF _Toc13775233 \h </w:instrText>
+              <w:instrText xml:space="preserve"> PAGEREF _Toc14125211 \h </w:instrText>
             </w:r>
             <w:r>
               <w:rPr>
@@ -2881,7 +2809,7 @@
               <w:lang w:eastAsia="de-CH"/>
             </w:rPr>
           </w:pPr>
-          <w:hyperlink w:anchor="_Toc13775234" w:history="1">
+          <w:hyperlink w:anchor="_Toc14125212" w:history="1">
             <w:r>
               <w:rPr>
                 <w:rStyle w:val="Hyperlink"/>
@@ -2908,7 +2836,7 @@
                 <w:noProof/>
                 <w:webHidden/>
               </w:rPr>
-              <w:instrText xml:space="preserve"> PAGEREF _Toc13775234 \h </w:instrText>
+              <w:instrText xml:space="preserve"> PAGEREF _Toc14125212 \h </w:instrText>
             </w:r>
             <w:r>
               <w:rPr>
@@ -2951,7 +2879,7 @@
               <w:lang w:eastAsia="de-CH"/>
             </w:rPr>
           </w:pPr>
-          <w:hyperlink w:anchor="_Toc13775235" w:history="1">
+          <w:hyperlink w:anchor="_Toc14125213" w:history="1">
             <w:r>
               <w:rPr>
                 <w:rStyle w:val="Hyperlink"/>
@@ -2978,7 +2906,7 @@
                 <w:noProof/>
                 <w:webHidden/>
               </w:rPr>
-              <w:instrText xml:space="preserve"> PAGEREF _Toc13775235 \h </w:instrText>
+              <w:instrText xml:space="preserve"> PAGEREF _Toc14125213 \h </w:instrText>
             </w:r>
             <w:r>
               <w:rPr>
@@ -3025,7 +2953,7 @@
       <w:pPr>
         <w:pStyle w:val="berschrift1"/>
       </w:pPr>
-      <w:bookmarkStart w:id="6" w:name="_Toc13775205"/>
+      <w:bookmarkStart w:id="6" w:name="_Toc14125184"/>
       <w:r>
         <w:lastRenderedPageBreak/>
         <w:t>Motoren</w:t>
@@ -3036,7 +2964,7 @@
       <w:pPr>
         <w:pStyle w:val="berschrift2"/>
       </w:pPr>
-      <w:bookmarkStart w:id="7" w:name="_Toc13775206"/>
+      <w:bookmarkStart w:id="7" w:name="_Toc14125185"/>
       <w:r>
         <w:t>Räder</w:t>
       </w:r>
@@ -3046,7 +2974,7 @@
       <w:pPr>
         <w:pStyle w:val="berschrift3"/>
       </w:pPr>
-      <w:bookmarkStart w:id="8" w:name="_Toc13775207"/>
+      <w:bookmarkStart w:id="8" w:name="_Toc14125186"/>
       <w:r>
         <w:t>Linker</w:t>
       </w:r>
@@ -3110,7 +3038,7 @@
       <w:pPr>
         <w:pStyle w:val="berschrift3"/>
       </w:pPr>
-      <w:bookmarkStart w:id="9" w:name="_Toc13775208"/>
+      <w:bookmarkStart w:id="9" w:name="_Toc14125187"/>
       <w:r>
         <w:t>Rechter</w:t>
       </w:r>
@@ -3165,7 +3093,7 @@
       <w:pPr>
         <w:pStyle w:val="berschrift3"/>
       </w:pPr>
-      <w:bookmarkStart w:id="10" w:name="_Toc13775209"/>
+      <w:bookmarkStart w:id="10" w:name="_Toc14125188"/>
       <w:r>
         <w:t>Beide</w:t>
       </w:r>
@@ -3225,7 +3153,7 @@
       <w:pPr>
         <w:pStyle w:val="berschrift2"/>
       </w:pPr>
-      <w:bookmarkStart w:id="11" w:name="_Toc13775210"/>
+      <w:bookmarkStart w:id="11" w:name="_Toc14125189"/>
       <w:r>
         <w:t>Bewegen</w:t>
       </w:r>
@@ -3235,7 +3163,7 @@
       <w:pPr>
         <w:pStyle w:val="berschrift3"/>
       </w:pPr>
-      <w:bookmarkStart w:id="12" w:name="_Toc13775211"/>
+      <w:bookmarkStart w:id="12" w:name="_Toc14125190"/>
       <w:r>
         <w:t>Vorwärts(Cm)</w:t>
       </w:r>
@@ -3298,7 +3226,7 @@
       <w:pPr>
         <w:pStyle w:val="berschrift3"/>
       </w:pPr>
-      <w:bookmarkStart w:id="13" w:name="_Toc13775212"/>
+      <w:bookmarkStart w:id="13" w:name="_Toc14125191"/>
       <w:r>
         <w:t>Rückwärts(Cm)</w:t>
       </w:r>
@@ -3347,7 +3275,7 @@
       <w:pPr>
         <w:pStyle w:val="berschrift3"/>
       </w:pPr>
-      <w:bookmarkStart w:id="14" w:name="_Toc13775213"/>
+      <w:bookmarkStart w:id="14" w:name="_Toc14125192"/>
       <w:r>
         <w:t>Rechts(Grad)</w:t>
       </w:r>
@@ -3396,7 +3324,7 @@
       <w:pPr>
         <w:pStyle w:val="berschrift3"/>
       </w:pPr>
-      <w:bookmarkStart w:id="15" w:name="_Toc13775214"/>
+      <w:bookmarkStart w:id="15" w:name="_Toc14125193"/>
       <w:r>
         <w:t>Links(Grad)</w:t>
       </w:r>
@@ -3445,7 +3373,7 @@
       <w:pPr>
         <w:pStyle w:val="berschrift2"/>
       </w:pPr>
-      <w:bookmarkStart w:id="16" w:name="_Toc13775215"/>
+      <w:bookmarkStart w:id="16" w:name="_Toc14125194"/>
       <w:r>
         <w:t>Zeiger</w:t>
       </w:r>
@@ -3455,7 +3383,7 @@
       <w:pPr>
         <w:pStyle w:val="berschrift3"/>
       </w:pPr>
-      <w:bookmarkStart w:id="17" w:name="_Toc13775216"/>
+      <w:bookmarkStart w:id="17" w:name="_Toc14125195"/>
       <w:r>
         <w:t>Zeigen()</w:t>
       </w:r>
@@ -3473,7 +3401,7 @@
       <w:pPr>
         <w:pStyle w:val="berschrift3"/>
       </w:pPr>
-      <w:bookmarkStart w:id="18" w:name="_Toc13775217"/>
+      <w:bookmarkStart w:id="18" w:name="_Toc14125196"/>
       <w:r>
         <w:t>Nicht_Zeigen()</w:t>
       </w:r>
@@ -3488,32 +3416,22 @@
       <w:pPr>
         <w:pStyle w:val="berschrift1"/>
       </w:pPr>
-      <w:bookmarkStart w:id="19" w:name="_Toc13775218"/>
+      <w:bookmarkStart w:id="19" w:name="_Toc14125197"/>
       <w:r>
         <w:lastRenderedPageBreak/>
         <w:t>Sprechen</w:t>
       </w:r>
       <w:bookmarkEnd w:id="19"/>
-    </w:p>
-    <w:p>
-      <w:pPr>
-        <w:pStyle w:val="berschrift2"/>
-      </w:pPr>
-      <w:bookmarkStart w:id="20" w:name="_Toc13775219"/>
-      <w:r>
-        <w:t>Text</w:t>
-      </w:r>
-      <w:bookmarkEnd w:id="20"/>
     </w:p>
     <w:p>
       <w:pPr>
         <w:pStyle w:val="berschrift3"/>
       </w:pPr>
-      <w:bookmarkStart w:id="21" w:name="_Toc13775220"/>
+      <w:bookmarkStart w:id="20" w:name="_Toc14125198"/>
       <w:r>
         <w:t>Sprechen(Text)</w:t>
       </w:r>
-      <w:bookmarkEnd w:id="21"/>
+      <w:bookmarkEnd w:id="20"/>
     </w:p>
     <w:tbl>
       <w:tblPr>
@@ -3556,11 +3474,29 @@
     </w:p>
     <w:p>
       <w:pPr>
-        <w:pStyle w:val="berschrift2"/>
+        <w:pStyle w:val="berschrift3"/>
       </w:pPr>
-      <w:bookmarkStart w:id="22" w:name="_Toc13775221"/>
+      <w:bookmarkStart w:id="21" w:name="_Toc14125199"/>
       <w:r>
         <w:t>Beep</w:t>
+      </w:r>
+      <w:r>
+        <w:t>()</w:t>
+      </w:r>
+      <w:bookmarkEnd w:id="21"/>
+    </w:p>
+    <w:p>
+      <w:r>
+        <w:t>Der Roboter gibt ein Piepsen von sich.</w:t>
+      </w:r>
+    </w:p>
+    <w:p>
+      <w:pPr>
+        <w:pStyle w:val="berschrift1"/>
+      </w:pPr>
+      <w:bookmarkStart w:id="22" w:name="_Toc14125200"/>
+      <w:r>
+        <w:t>Berechnen</w:t>
       </w:r>
       <w:bookmarkEnd w:id="22"/>
     </w:p>
@@ -3568,36 +3504,11 @@
       <w:pPr>
         <w:pStyle w:val="berschrift3"/>
       </w:pPr>
-      <w:bookmarkStart w:id="23" w:name="_Toc13775222"/>
-      <w:r>
-        <w:t>Beep()</w:t>
+      <w:bookmarkStart w:id="23" w:name="_Toc14125201"/>
+      <w:r>
+        <w:t>Hypotenuse(Länge, Höhe)</w:t>
       </w:r>
       <w:bookmarkEnd w:id="23"/>
-    </w:p>
-    <w:p>
-      <w:r>
-        <w:t>Der Roboter gibt ein Piepsen von sich.</w:t>
-      </w:r>
-    </w:p>
-    <w:p>
-      <w:pPr>
-        <w:pStyle w:val="berschrift1"/>
-      </w:pPr>
-      <w:bookmarkStart w:id="24" w:name="_Toc13775223"/>
-      <w:r>
-        <w:t>Berechnen</w:t>
-      </w:r>
-      <w:bookmarkEnd w:id="24"/>
-    </w:p>
-    <w:p>
-      <w:pPr>
-        <w:pStyle w:val="berschrift3"/>
-      </w:pPr>
-      <w:bookmarkStart w:id="25" w:name="_Toc13775224"/>
-      <w:r>
-        <w:t>Hypotenuse(Länge, Höhe)</w:t>
-      </w:r>
-      <w:bookmarkEnd w:id="25"/>
     </w:p>
     <w:tbl>
       <w:tblPr>
@@ -3717,14 +3628,14 @@
       <w:r>
         <w:t xml:space="preserve">  Beispiel:</w:t>
       </w:r>
-      <w:bookmarkStart w:id="26" w:name="_MON_1624389813"/>
-      <w:bookmarkEnd w:id="26"/>
+      <w:bookmarkStart w:id="24" w:name="_MON_1624389813"/>
+      <w:bookmarkEnd w:id="24"/>
       <w:r>
         <w:object w:dxaOrig="9072" w:dyaOrig="285" w14:anchorId="04B9BE02">
-          <v:shape id="_x0000_i1265" type="#_x0000_t75" style="width:453.5pt;height:13.95pt" o:ole="">
+          <v:shape id="_x0000_i1027" type="#_x0000_t75" style="width:453.75pt;height:14.25pt" o:ole="">
             <v:imagedata r:id="rId9" o:title=""/>
           </v:shape>
-          <o:OLEObject Type="Embed" ProgID="Word.OpenDocumentText.12" ShapeID="_x0000_i1265" DrawAspect="Content" ObjectID="_1624411136" r:id="rId10"/>
+          <o:OLEObject Type="Embed" ProgID="Word.OpenDocumentText.12" ShapeID="_x0000_i1027" DrawAspect="Content" ObjectID="_1624737970" r:id="rId10"/>
         </w:object>
       </w:r>
     </w:p>
@@ -3732,11 +3643,11 @@
       <w:pPr>
         <w:pStyle w:val="berschrift3"/>
       </w:pPr>
-      <w:bookmarkStart w:id="27" w:name="_Toc13775225"/>
+      <w:bookmarkStart w:id="25" w:name="_Toc14125202"/>
       <w:r>
         <w:t>Hypotenuse2(Koordinaten)</w:t>
       </w:r>
-      <w:bookmarkEnd w:id="27"/>
+      <w:bookmarkEnd w:id="25"/>
     </w:p>
     <w:tbl>
       <w:tblPr>
@@ -3816,45 +3727,156 @@
         </w:tc>
       </w:tr>
     </w:tbl>
+    <w:p/>
+    <w:p>
+      <w:r>
+        <w:t xml:space="preserve">Berechnet die Hypotenuse und den Winkel, um zu der gewünschten Position zu gelangen. Die Koordinaten erhält man von der Finde_Person() Funktion im </w:t>
+      </w:r>
+      <w:r>
+        <w:t>i</w:t>
+      </w:r>
+      <w:r>
+        <w:t>mage-Modul.</w:t>
+      </w:r>
+      <w:r>
+        <w:t xml:space="preserve"> Beispiel:</w:t>
+      </w:r>
+    </w:p>
+    <w:bookmarkStart w:id="26" w:name="_MON_1624390166"/>
+    <w:bookmarkEnd w:id="26"/>
+    <w:p>
+      <w:r>
+        <w:object w:dxaOrig="9072" w:dyaOrig="570" w14:anchorId="2842B760">
+          <v:shape id="_x0000_i1028" type="#_x0000_t75" style="width:453.75pt;height:29.3pt" o:ole="">
+            <v:imagedata r:id="rId11" o:title=""/>
+          </v:shape>
+          <o:OLEObject Type="Embed" ProgID="Word.OpenDocumentText.12" ShapeID="_x0000_i1028" DrawAspect="Content" ObjectID="_1624737971" r:id="rId12"/>
+        </w:object>
+      </w:r>
+    </w:p>
+    <w:p>
+      <w:pPr>
+        <w:pStyle w:val="berschrift3"/>
+      </w:pPr>
+      <w:bookmarkStart w:id="27" w:name="_Toc14125203"/>
+      <w:r>
+        <w:t>Knopfdruck(Funktion, Parameter)</w:t>
+      </w:r>
+      <w:bookmarkEnd w:id="27"/>
+    </w:p>
+    <w:tbl>
+      <w:tblPr>
+        <w:tblStyle w:val="Tabellenraster"/>
+        <w:tblW w:w="0" w:type="auto"/>
+        <w:tblLook w:val="04A0" w:firstRow="1" w:lastRow="0" w:firstColumn="1" w:lastColumn="0" w:noHBand="0" w:noVBand="1"/>
+      </w:tblPr>
+      <w:tblGrid>
+        <w:gridCol w:w="4531"/>
+        <w:gridCol w:w="4531"/>
+      </w:tblGrid>
+      <w:tr>
+        <w:tc>
+          <w:tcPr>
+            <w:tcW w:w="4531" w:type="dxa"/>
+            <w:vMerge w:val="restart"/>
+          </w:tcPr>
+          <w:p>
+            <w:r>
+              <w:t>Parameter:</w:t>
+            </w:r>
+          </w:p>
+        </w:tc>
+        <w:tc>
+          <w:tcPr>
+            <w:tcW w:w="4531" w:type="dxa"/>
+          </w:tcPr>
+          <w:p>
+            <w:r>
+              <w:t>Funktion – Funktion die beim Knopfdruck aufgerufen werden soll.</w:t>
+            </w:r>
+          </w:p>
+        </w:tc>
+      </w:tr>
+      <w:tr>
+        <w:tc>
+          <w:tcPr>
+            <w:tcW w:w="4531" w:type="dxa"/>
+            <w:vMerge/>
+          </w:tcPr>
+          <w:p/>
+        </w:tc>
+        <w:tc>
+          <w:tcPr>
+            <w:tcW w:w="4531" w:type="dxa"/>
+          </w:tcPr>
+          <w:p>
+            <w:r>
+              <w:t>Parameter – Parameter die der Funktion übergeben werden sollen.</w:t>
+            </w:r>
+          </w:p>
+        </w:tc>
+      </w:tr>
+    </w:tbl>
     <w:p>
       <w:bookmarkStart w:id="28" w:name="_GoBack"/>
       <w:bookmarkEnd w:id="28"/>
-    </w:p>
-    <w:p>
-      <w:r>
-        <w:t xml:space="preserve">Berechnet die Hypotenuse und den Winkel, um zu der gewünschten Position zu gelangen. Die Koordinaten erhält man von der Finde_Person() Funktion im </w:t>
-      </w:r>
-      <w:r>
-        <w:t>i</w:t>
-      </w:r>
-      <w:r>
-        <w:t>mage-Modul.</w:t>
-      </w:r>
-      <w:r>
-        <w:t xml:space="preserve"> Beispiel:</w:t>
-      </w:r>
-    </w:p>
-    <w:bookmarkStart w:id="29" w:name="_MON_1624390166"/>
-    <w:bookmarkEnd w:id="29"/>
-    <w:p>
-      <w:r>
-        <w:object w:dxaOrig="9072" w:dyaOrig="570" w14:anchorId="2842B760">
-          <v:shape id="_x0000_i1267" type="#_x0000_t75" style="width:453.5pt;height:29pt" o:ole="">
-            <v:imagedata r:id="rId11" o:title=""/>
-          </v:shape>
-          <o:OLEObject Type="Embed" ProgID="Word.OpenDocumentText.12" ShapeID="_x0000_i1267" DrawAspect="Content" ObjectID="_1624411137" r:id="rId12"/>
-        </w:object>
+      <w:r>
+        <w:br/>
+        <w:t>Setzt die Werte für den Fall das der Knopf gedrückt wird. Beispiel:</w:t>
+      </w:r>
+    </w:p>
+    <w:p>
+      <w:pPr>
+        <w:shd w:val="clear" w:color="auto" w:fill="1E1E1E"/>
+        <w:spacing w:after="0" w:line="285" w:lineRule="atLeast"/>
+        <w:rPr>
+          <w:rFonts w:ascii="Consolas" w:eastAsia="Times New Roman" w:hAnsi="Consolas" w:cs="Times New Roman"/>
+          <w:color w:val="D4D4D4"/>
+          <w:sz w:val="21"/>
+          <w:szCs w:val="21"/>
+          <w:lang w:eastAsia="de-CH"/>
+        </w:rPr>
+      </w:pPr>
+      <w:r>
+        <w:rPr>
+          <w:rFonts w:ascii="Consolas" w:eastAsia="Times New Roman" w:hAnsi="Consolas" w:cs="Times New Roman"/>
+          <w:color w:val="D4D4D4"/>
+          <w:sz w:val="21"/>
+          <w:szCs w:val="21"/>
+          <w:lang w:eastAsia="de-CH"/>
+        </w:rPr>
+        <w:t xml:space="preserve">Knopfdruck(Sprechen, </w:t>
+      </w:r>
+      <w:r>
+        <w:rPr>
+          <w:rFonts w:ascii="Consolas" w:eastAsia="Times New Roman" w:hAnsi="Consolas" w:cs="Times New Roman"/>
+          <w:color w:val="CE9178"/>
+          <w:sz w:val="21"/>
+          <w:szCs w:val="21"/>
+          <w:lang w:eastAsia="de-CH"/>
+        </w:rPr>
+        <w:t>"Der Knopf wurde gedrückt"</w:t>
+      </w:r>
+      <w:r>
+        <w:rPr>
+          <w:rFonts w:ascii="Consolas" w:eastAsia="Times New Roman" w:hAnsi="Consolas" w:cs="Times New Roman"/>
+          <w:color w:val="D4D4D4"/>
+          <w:sz w:val="21"/>
+          <w:szCs w:val="21"/>
+          <w:lang w:eastAsia="de-CH"/>
+        </w:rPr>
+        <w:t>)</w:t>
       </w:r>
     </w:p>
     <w:p>
       <w:pPr>
         <w:pStyle w:val="berschrift1"/>
       </w:pPr>
-      <w:bookmarkStart w:id="30" w:name="_Toc13775226"/>
+      <w:bookmarkStart w:id="29" w:name="_Toc14125204"/>
       <w:r>
         <w:t>Konfigurieren</w:t>
       </w:r>
-      <w:bookmarkEnd w:id="30"/>
+      <w:bookmarkEnd w:id="29"/>
     </w:p>
     <w:p>
       <w:r>
@@ -3891,11 +3913,12 @@
       <w:pPr>
         <w:pStyle w:val="berschrift3"/>
       </w:pPr>
-      <w:bookmarkStart w:id="31" w:name="_Toc13775227"/>
-      <w:r>
+      <w:bookmarkStart w:id="30" w:name="_Toc14125205"/>
+      <w:r>
+        <w:lastRenderedPageBreak/>
         <w:t>ROBOT_ADDRESS</w:t>
       </w:r>
-      <w:bookmarkEnd w:id="31"/>
+      <w:bookmarkEnd w:id="30"/>
     </w:p>
     <w:p>
       <w:r>
@@ -3906,11 +3929,11 @@
       <w:pPr>
         <w:pStyle w:val="berschrift3"/>
       </w:pPr>
-      <w:bookmarkStart w:id="32" w:name="_Toc13775228"/>
+      <w:bookmarkStart w:id="31" w:name="_Toc14125206"/>
       <w:r>
         <w:t>WHEEL_RADIUS</w:t>
       </w:r>
-      <w:bookmarkEnd w:id="32"/>
+      <w:bookmarkEnd w:id="31"/>
     </w:p>
     <w:p>
       <w:r>
@@ -3921,12 +3944,11 @@
       <w:pPr>
         <w:pStyle w:val="berschrift3"/>
       </w:pPr>
-      <w:bookmarkStart w:id="33" w:name="_Toc13775229"/>
-      <w:r>
-        <w:lastRenderedPageBreak/>
+      <w:bookmarkStart w:id="32" w:name="_Toc14125207"/>
+      <w:r>
         <w:t>WHEEL_DISTANCE</w:t>
       </w:r>
-      <w:bookmarkEnd w:id="33"/>
+      <w:bookmarkEnd w:id="32"/>
     </w:p>
     <w:p>
       <w:r>
@@ -3937,11 +3959,11 @@
       <w:pPr>
         <w:pStyle w:val="berschrift3"/>
       </w:pPr>
-      <w:bookmarkStart w:id="34" w:name="_Toc13775230"/>
+      <w:bookmarkStart w:id="33" w:name="_Toc14125208"/>
       <w:r>
         <w:t>ROBOT_ARM_SIZE</w:t>
       </w:r>
-      <w:bookmarkEnd w:id="34"/>
+      <w:bookmarkEnd w:id="33"/>
     </w:p>
     <w:p>
       <w:r>
@@ -3952,11 +3974,11 @@
       <w:pPr>
         <w:pStyle w:val="berschrift3"/>
       </w:pPr>
-      <w:bookmarkStart w:id="35" w:name="_Toc13775231"/>
+      <w:bookmarkStart w:id="34" w:name="_Toc14125209"/>
       <w:r>
         <w:t>MOTOR_BASE_SPEED</w:t>
       </w:r>
-      <w:bookmarkEnd w:id="35"/>
+      <w:bookmarkEnd w:id="34"/>
     </w:p>
     <w:p>
       <w:r>
@@ -3967,11 +3989,11 @@
       <w:pPr>
         <w:pStyle w:val="berschrift3"/>
       </w:pPr>
-      <w:bookmarkStart w:id="36" w:name="_Toc13775232"/>
+      <w:bookmarkStart w:id="35" w:name="_Toc14125210"/>
       <w:r>
         <w:t>MOTOR_BASE_RAMP_UP</w:t>
       </w:r>
-      <w:bookmarkEnd w:id="36"/>
+      <w:bookmarkEnd w:id="35"/>
     </w:p>
     <w:p>
       <w:r>
@@ -3982,11 +4004,11 @@
       <w:pPr>
         <w:pStyle w:val="berschrift3"/>
       </w:pPr>
-      <w:bookmarkStart w:id="37" w:name="_Toc13775233"/>
+      <w:bookmarkStart w:id="36" w:name="_Toc14125211"/>
       <w:r>
         <w:t>MOTOR_BASE_RAMP_DOWN</w:t>
       </w:r>
-      <w:bookmarkEnd w:id="37"/>
+      <w:bookmarkEnd w:id="36"/>
     </w:p>
     <w:p>
       <w:r>
@@ -3997,11 +4019,11 @@
       <w:pPr>
         <w:pStyle w:val="berschrift3"/>
       </w:pPr>
-      <w:bookmarkStart w:id="38" w:name="_Toc13775234"/>
+      <w:bookmarkStart w:id="37" w:name="_Toc14125212"/>
       <w:r>
         <w:t>ENABLE_SOUND</w:t>
       </w:r>
-      <w:bookmarkEnd w:id="38"/>
+      <w:bookmarkEnd w:id="37"/>
     </w:p>
     <w:p>
       <w:r>
@@ -4018,26 +4040,26 @@
       <w:pPr>
         <w:pStyle w:val="berschrift1"/>
       </w:pPr>
-      <w:bookmarkStart w:id="39" w:name="_Toc13775235"/>
+      <w:bookmarkStart w:id="38" w:name="_Toc14125213"/>
       <w:r>
         <w:t>IDLE</w:t>
       </w:r>
-      <w:bookmarkEnd w:id="39"/>
+      <w:bookmarkEnd w:id="38"/>
     </w:p>
     <w:p>
       <w:r>
         <w:t>Alle Methoden, welche aufgelistet wurden, können auch direkt in einer Python-Shell wie IDLE verwendet werden können. Zum Beispiel kann in einem Terminal folgendes eingegeben werden:</w:t>
       </w:r>
     </w:p>
-    <w:bookmarkStart w:id="40" w:name="_MON_1624387453"/>
-    <w:bookmarkEnd w:id="40"/>
+    <w:bookmarkStart w:id="39" w:name="_MON_1624387453"/>
+    <w:bookmarkEnd w:id="39"/>
     <w:p>
       <w:r>
         <w:object w:dxaOrig="9072" w:dyaOrig="855" w14:anchorId="2374B7E8">
-          <v:shape id="_x0000_i1027" type="#_x0000_t75" style="width:453.5pt;height:43pt" o:ole="">
+          <v:shape id="_x0000_i1029" type="#_x0000_t75" style="width:453.75pt;height:42.7pt" o:ole="">
             <v:imagedata r:id="rId13" o:title=""/>
           </v:shape>
-          <o:OLEObject Type="Embed" ProgID="Word.OpenDocumentText.12" ShapeID="_x0000_i1027" DrawAspect="Content" ObjectID="_1624411138" r:id="rId14"/>
+          <o:OLEObject Type="Embed" ProgID="Word.OpenDocumentText.12" ShapeID="_x0000_i1029" DrawAspect="Content" ObjectID="_1624737972" r:id="rId14"/>
         </w:object>
       </w:r>
     </w:p>
@@ -4644,7 +4666,6 @@
   <w:style w:type="character" w:default="1" w:styleId="Absatz-Standardschriftart">
     <w:name w:val="Default Paragraph Font"/>
     <w:uiPriority w:val="1"/>
-    <w:semiHidden/>
     <w:unhideWhenUsed/>
   </w:style>
   <w:style w:type="table" w:default="1" w:styleId="NormaleTabelle">

</xml_diff>